<commit_message>
Updating Jupyter Notebook and some more csvs
</commit_message>
<xml_diff>
--- a/Bits and Pieces.docx
+++ b/Bits and Pieces.docx
@@ -3,7 +3,6 @@
 <w:document xmlns:wpc="http://schemas.microsoft.com/office/word/2010/wordprocessingCanvas" xmlns:cx="http://schemas.microsoft.com/office/drawing/2014/chartex" xmlns:cx1="http://schemas.microsoft.com/office/drawing/2015/9/8/chartex" xmlns:mc="http://schemas.openxmlformats.org/markup-compatibility/2006" xmlns:o="urn:schemas-microsoft-com:office:office" xmlns:r="http://schemas.openxmlformats.org/officeDocument/2006/relationships" xmlns:m="http://schemas.openxmlformats.org/officeDocument/2006/math" xmlns:v="urn:schemas-microsoft-com:vml" xmlns:wp14="http://schemas.microsoft.com/office/word/2010/wordprocessingDrawing" xmlns:wp="http://schemas.openxmlformats.org/drawingml/2006/wordprocessingDrawing" xmlns:w10="urn:schemas-microsoft-com:office:word" xmlns:w="http://schemas.openxmlformats.org/wordprocessingml/2006/main" xmlns:w14="http://schemas.microsoft.com/office/word/2010/wordml" xmlns:w15="http://schemas.microsoft.com/office/word/2012/wordml" xmlns:w16se="http://schemas.microsoft.com/office/word/2015/wordml/symex" xmlns:wpg="http://schemas.microsoft.com/office/word/2010/wordprocessingGroup" xmlns:wpi="http://schemas.microsoft.com/office/word/2010/wordprocessingInk" xmlns:wne="http://schemas.microsoft.com/office/word/2006/wordml" xmlns:wps="http://schemas.microsoft.com/office/word/2010/wordprocessingShape" mc:Ignorable="w14 w15 w16se wp14">
   <w:body>
     <w:p>
-      <w:bookmarkStart w:id="0" w:name="_GoBack"/>
       <w:r>
         <w:t>Time unit = months</w:t>
       </w:r>
@@ -39,7 +38,16 @@
     <w:p/>
     <w:p>
       <w:r>
-        <w:t>Pop = pop*birth –pop *death</w:t>
+        <w:t>Pop = pop*birth</w:t>
+      </w:r>
+      <w:r>
+        <w:t>rate</w:t>
+      </w:r>
+      <w:r>
+        <w:t xml:space="preserve"> –pop *</w:t>
+      </w:r>
+      <w:r>
+        <w:t>death rate &lt;sans influenza&gt;</w:t>
       </w:r>
     </w:p>
     <w:p/>
@@ -80,6 +88,14 @@
     <w:p>
       <w:r>
         <w:t>With Vaccine situation</w:t>
+      </w:r>
+    </w:p>
+    <w:p>
+      <w:r>
+        <w:tab/>
+      </w:r>
+      <w:r>
+        <w:t>Vaccinated = read in data</w:t>
       </w:r>
     </w:p>
     <w:p>
@@ -87,7 +103,19 @@
         <w:ind w:left="720"/>
       </w:pPr>
       <w:r>
-        <w:t>Infected = infected + infected * infection rate</w:t>
+        <w:t>Infected [</w:t>
+      </w:r>
+      <w:r>
+        <w:t>t+1]</w:t>
+      </w:r>
+      <w:r>
+        <w:t xml:space="preserve"> = infected</w:t>
+      </w:r>
+      <w:r>
+        <w:t>[t]</w:t>
+      </w:r>
+      <w:r>
+        <w:t xml:space="preserve"> + infected * infection rate</w:t>
       </w:r>
     </w:p>
     <w:p>
@@ -101,22 +129,24 @@
         <w:t xml:space="preserve">Flu = </w:t>
       </w:r>
       <w:r>
-        <w:t>Infected/ population</w:t>
-      </w:r>
-      <w:r>
-        <w:t xml:space="preserve"> * (population – (number of people vaccinated/population))</w:t>
-      </w:r>
-    </w:p>
-    <w:p>
-      <w:r>
-        <w:t>Vaccinated = read in data</w:t>
-      </w:r>
-    </w:p>
-    <w:p/>
-    <w:p/>
-    <w:p/>
-    <w:p/>
-    <w:bookmarkEnd w:id="0"/>
+        <w:t>Infected</w:t>
+      </w:r>
+      <w:r>
+        <w:t xml:space="preserve"> </w:t>
+      </w:r>
+      <w:r>
+        <w:t>* (population – vaccinated people) * Disease Death rate.</w:t>
+      </w:r>
+    </w:p>
+    <w:p/>
+    <w:p/>
+    <w:p>
+      <w:bookmarkStart w:id="0" w:name="_GoBack"/>
+      <w:bookmarkEnd w:id="0"/>
+    </w:p>
+    <w:p/>
+    <w:p/>
+    <w:p/>
     <w:p/>
     <w:sectPr>
       <w:pgSz w:w="12240" w:h="15840"/>
@@ -549,6 +579,36 @@
     <w:semiHidden/>
     <w:unhideWhenUsed/>
   </w:style>
+  <w:style w:type="paragraph" w:styleId="BalloonText">
+    <w:name w:val="Balloon Text"/>
+    <w:basedOn w:val="Normal"/>
+    <w:link w:val="BalloonTextChar"/>
+    <w:uiPriority w:val="99"/>
+    <w:semiHidden/>
+    <w:unhideWhenUsed/>
+    <w:rsid w:val="007E001C"/>
+    <w:pPr>
+      <w:spacing w:after="0" w:line="240" w:lineRule="auto"/>
+    </w:pPr>
+    <w:rPr>
+      <w:rFonts w:ascii="Segoe UI" w:hAnsi="Segoe UI" w:cs="Segoe UI"/>
+      <w:sz w:val="18"/>
+      <w:szCs w:val="18"/>
+    </w:rPr>
+  </w:style>
+  <w:style w:type="character" w:customStyle="1" w:styleId="BalloonTextChar">
+    <w:name w:val="Balloon Text Char"/>
+    <w:basedOn w:val="DefaultParagraphFont"/>
+    <w:link w:val="BalloonText"/>
+    <w:uiPriority w:val="99"/>
+    <w:semiHidden/>
+    <w:rsid w:val="007E001C"/>
+    <w:rPr>
+      <w:rFonts w:ascii="Segoe UI" w:hAnsi="Segoe UI" w:cs="Segoe UI"/>
+      <w:sz w:val="18"/>
+      <w:szCs w:val="18"/>
+    </w:rPr>
+  </w:style>
 </w:styles>
 </file>
 

</xml_diff>